<commit_message>
added kobo python script
</commit_message>
<xml_diff>
--- a/DATA QUALITY CHECKS PROCEDURES.docx
+++ b/DATA QUALITY CHECKS PROCEDURES.docx
@@ -1,6 +1,6 @@
 
 <file path=word/document.xml><?xml version="1.0" encoding="utf-8"?>
-<w:document xmlns:wpc="http://schemas.microsoft.com/office/word/2010/wordprocessingCanvas" xmlns:cx="http://schemas.microsoft.com/office/drawing/2014/chartex" xmlns:mc="http://schemas.openxmlformats.org/markup-compatibility/2006" xmlns:o="urn:schemas-microsoft-com:office:office" xmlns:r="http://schemas.openxmlformats.org/officeDocument/2006/relationships" xmlns:m="http://schemas.openxmlformats.org/officeDocument/2006/math" xmlns:v="urn:schemas-microsoft-com:vml" xmlns:wp14="http://schemas.microsoft.com/office/word/2010/wordprocessingDrawing" xmlns:wp="http://schemas.openxmlformats.org/drawingml/2006/wordprocessingDrawing" xmlns:w10="urn:schemas-microsoft-com:office:word" xmlns:w="http://schemas.openxmlformats.org/wordprocessingml/2006/main" xmlns:w14="http://schemas.microsoft.com/office/word/2010/wordml" xmlns:w15="http://schemas.microsoft.com/office/word/2012/wordml" xmlns:w16se="http://schemas.microsoft.com/office/word/2015/wordml/symex" xmlns:wpg="http://schemas.microsoft.com/office/word/2010/wordprocessingGroup" xmlns:wpi="http://schemas.microsoft.com/office/word/2010/wordprocessingInk" xmlns:wne="http://schemas.microsoft.com/office/word/2006/wordml" xmlns:wps="http://schemas.microsoft.com/office/word/2010/wordprocessingShape" mc:Ignorable="w14 w15 w16se wp14">
+<w:document xmlns:wpc="http://schemas.microsoft.com/office/word/2010/wordprocessingCanvas" xmlns:cx="http://schemas.microsoft.com/office/drawing/2014/chartex" xmlns:cx1="http://schemas.microsoft.com/office/drawing/2015/9/8/chartex" xmlns:mc="http://schemas.openxmlformats.org/markup-compatibility/2006" xmlns:o="urn:schemas-microsoft-com:office:office" xmlns:r="http://schemas.openxmlformats.org/officeDocument/2006/relationships" xmlns:m="http://schemas.openxmlformats.org/officeDocument/2006/math" xmlns:v="urn:schemas-microsoft-com:vml" xmlns:wp14="http://schemas.microsoft.com/office/word/2010/wordprocessingDrawing" xmlns:wp="http://schemas.openxmlformats.org/drawingml/2006/wordprocessingDrawing" xmlns:w10="urn:schemas-microsoft-com:office:word" xmlns:w="http://schemas.openxmlformats.org/wordprocessingml/2006/main" xmlns:w14="http://schemas.microsoft.com/office/word/2010/wordml" xmlns:w15="http://schemas.microsoft.com/office/word/2012/wordml" xmlns:w16se="http://schemas.microsoft.com/office/word/2015/wordml/symex" xmlns:wpg="http://schemas.microsoft.com/office/word/2010/wordprocessingGroup" xmlns:wpi="http://schemas.microsoft.com/office/word/2010/wordprocessingInk" xmlns:wne="http://schemas.microsoft.com/office/word/2006/wordml" xmlns:wps="http://schemas.microsoft.com/office/word/2010/wordprocessingShape" mc:Ignorable="w14 w15 w16se wp14">
   <w:body>
     <w:p>
       <w:pPr>
@@ -37,46 +37,14 @@
           <w:sz w:val="24"/>
           <w:szCs w:val="24"/>
         </w:rPr>
-        <w:t xml:space="preserve">The data collection </w:t>
-      </w:r>
-      <w:proofErr w:type="gramStart"/>
-      <w:r>
-        <w:rPr>
-          <w:sz w:val="24"/>
-          <w:szCs w:val="24"/>
-        </w:rPr>
-        <w:t>is done</w:t>
-      </w:r>
-      <w:proofErr w:type="gramEnd"/>
-      <w:r>
-        <w:rPr>
-          <w:sz w:val="24"/>
-          <w:szCs w:val="24"/>
-        </w:rPr>
-        <w:t xml:space="preserve"> through mobile devices. </w:t>
-      </w:r>
-      <w:r>
-        <w:rPr>
-          <w:sz w:val="24"/>
-          <w:szCs w:val="24"/>
-        </w:rPr>
-        <w:t xml:space="preserve">In this process of data collection, errors </w:t>
-      </w:r>
-      <w:proofErr w:type="gramStart"/>
-      <w:r>
-        <w:rPr>
-          <w:sz w:val="24"/>
-          <w:szCs w:val="24"/>
-        </w:rPr>
-        <w:t>can be encountered</w:t>
-      </w:r>
-      <w:proofErr w:type="gramEnd"/>
-      <w:r>
-        <w:rPr>
-          <w:sz w:val="24"/>
-          <w:szCs w:val="24"/>
-        </w:rPr>
-        <w:t xml:space="preserve"> during data entry</w:t>
+        <w:t xml:space="preserve">The data collection is done through mobile devices. </w:t>
+      </w:r>
+      <w:r>
+        <w:rPr>
+          <w:sz w:val="24"/>
+          <w:szCs w:val="24"/>
+        </w:rPr>
+        <w:t>In this process of data collection, errors can be encountered during data entry</w:t>
       </w:r>
       <w:r>
         <w:rPr>
@@ -104,17 +72,8 @@
           <w:sz w:val="24"/>
           <w:szCs w:val="24"/>
         </w:rPr>
-        <w:t xml:space="preserve">data cleaning is an important procedure that </w:t>
-      </w:r>
-      <w:proofErr w:type="gramStart"/>
-      <w:r>
-        <w:rPr>
-          <w:sz w:val="24"/>
-          <w:szCs w:val="24"/>
-        </w:rPr>
-        <w:t>must be done</w:t>
-      </w:r>
-      <w:proofErr w:type="gramEnd"/>
+        <w:t>data cleaning is an important procedure that must be done</w:t>
+      </w:r>
       <w:r>
         <w:rPr>
           <w:sz w:val="24"/>
@@ -158,21 +117,12 @@
         </w:rPr>
         <w:t xml:space="preserve">that </w:t>
       </w:r>
-      <w:proofErr w:type="gramStart"/>
-      <w:r>
-        <w:rPr>
-          <w:sz w:val="24"/>
-          <w:szCs w:val="24"/>
-        </w:rPr>
-        <w:t>are performed</w:t>
-      </w:r>
-      <w:proofErr w:type="gramEnd"/>
-      <w:r>
-        <w:rPr>
-          <w:sz w:val="24"/>
-          <w:szCs w:val="24"/>
-        </w:rPr>
-        <w:t xml:space="preserve"> on the data </w:t>
+      <w:r>
+        <w:rPr>
+          <w:sz w:val="24"/>
+          <w:szCs w:val="24"/>
+        </w:rPr>
+        <w:t xml:space="preserve">are performed on the data </w:t>
       </w:r>
       <w:r>
         <w:rPr>
@@ -415,23 +365,7 @@
           <w:sz w:val="24"/>
           <w:szCs w:val="24"/>
         </w:rPr>
-        <w:t xml:space="preserve">Check for the consistency of allowed values </w:t>
-      </w:r>
-      <w:proofErr w:type="spellStart"/>
-      <w:r>
-        <w:rPr>
-          <w:sz w:val="24"/>
-          <w:szCs w:val="24"/>
-        </w:rPr>
-        <w:t>i.e</w:t>
-      </w:r>
-      <w:proofErr w:type="spellEnd"/>
-      <w:r>
-        <w:rPr>
-          <w:sz w:val="24"/>
-          <w:szCs w:val="24"/>
-        </w:rPr>
-        <w:t xml:space="preserve"> various coding schemes.</w:t>
+        <w:t>Check for the consistency of allowed values i.e various coding schemes.</w:t>
       </w:r>
     </w:p>
     <w:p>
@@ -628,21 +562,12 @@
           <w:szCs w:val="24"/>
         </w:rPr>
       </w:pPr>
-      <w:proofErr w:type="gramStart"/>
-      <w:r>
-        <w:rPr>
-          <w:sz w:val="24"/>
-          <w:szCs w:val="24"/>
-        </w:rPr>
-        <w:t>Also</w:t>
-      </w:r>
-      <w:proofErr w:type="gramEnd"/>
-      <w:r>
-        <w:rPr>
-          <w:sz w:val="24"/>
-          <w:szCs w:val="24"/>
-        </w:rPr>
-        <w:t xml:space="preserve"> confirm the age</w:t>
+      <w:r>
+        <w:rPr>
+          <w:sz w:val="24"/>
+          <w:szCs w:val="24"/>
+        </w:rPr>
+        <w:t>Also confirm the age</w:t>
       </w:r>
       <w:r>
         <w:rPr>
@@ -785,15 +710,7 @@
           <w:sz w:val="24"/>
           <w:szCs w:val="24"/>
         </w:rPr>
-        <w:t xml:space="preserve"> deceased neonate </w:t>
-      </w:r>
-      <w:proofErr w:type="spellStart"/>
-      <w:r>
-        <w:rPr>
-          <w:sz w:val="24"/>
-          <w:szCs w:val="24"/>
-        </w:rPr>
-        <w:t>e</w:t>
+        <w:t xml:space="preserve"> deceased neonate e</w:t>
       </w:r>
       <w:r>
         <w:rPr>
@@ -823,7 +740,6 @@
         </w:rPr>
         <w:t>c</w:t>
       </w:r>
-      <w:proofErr w:type="spellEnd"/>
       <w:r>
         <w:rPr>
           <w:sz w:val="24"/>
@@ -957,25 +873,7 @@
           <w:sz w:val="24"/>
           <w:szCs w:val="24"/>
         </w:rPr>
-        <w:t xml:space="preserve">, check the duration of the full interview done (complete) with respect to the minimum time required for a VA interview. </w:t>
-      </w:r>
-      <w:proofErr w:type="spellStart"/>
-      <w:proofErr w:type="gramStart"/>
-      <w:r>
-        <w:rPr>
-          <w:sz w:val="24"/>
-          <w:szCs w:val="24"/>
-        </w:rPr>
-        <w:t>i.e</w:t>
-      </w:r>
-      <w:proofErr w:type="spellEnd"/>
-      <w:proofErr w:type="gramEnd"/>
-      <w:r>
-        <w:rPr>
-          <w:sz w:val="24"/>
-          <w:szCs w:val="24"/>
-        </w:rPr>
-        <w:t xml:space="preserve"> a complete VA interview done in 10min is not logical.</w:t>
+        <w:t>, check the duration of the full interview done (complete) with respect to the minimum time required for a VA interview. i.e a complete VA interview done in 10min is not logical.</w:t>
       </w:r>
     </w:p>
     <w:p>
@@ -1017,23 +915,7 @@
           <w:sz w:val="24"/>
           <w:szCs w:val="24"/>
         </w:rPr>
-        <w:t xml:space="preserve">with a </w:t>
-      </w:r>
-      <w:proofErr w:type="gramStart"/>
-      <w:r>
-        <w:rPr>
-          <w:sz w:val="24"/>
-          <w:szCs w:val="24"/>
-        </w:rPr>
-        <w:t>low level</w:t>
-      </w:r>
-      <w:proofErr w:type="gramEnd"/>
-      <w:r>
-        <w:rPr>
-          <w:sz w:val="24"/>
-          <w:szCs w:val="24"/>
-        </w:rPr>
-        <w:t xml:space="preserve"> one</w:t>
+        <w:t>with a low level one</w:t>
       </w:r>
       <w:r>
         <w:rPr>
@@ -1047,23 +929,7 @@
           <w:sz w:val="24"/>
           <w:szCs w:val="24"/>
         </w:rPr>
-        <w:t xml:space="preserve">hat </w:t>
-      </w:r>
-      <w:proofErr w:type="spellStart"/>
-      <w:r>
-        <w:rPr>
-          <w:sz w:val="24"/>
-          <w:szCs w:val="24"/>
-        </w:rPr>
-        <w:t>aks</w:t>
-      </w:r>
-      <w:proofErr w:type="spellEnd"/>
-      <w:r>
-        <w:rPr>
-          <w:sz w:val="24"/>
-          <w:szCs w:val="24"/>
-        </w:rPr>
-        <w:t xml:space="preserve"> for general sy</w:t>
+        <w:t>hat aks for general sy</w:t>
       </w:r>
       <w:r>
         <w:rPr>
@@ -1079,7 +945,6 @@
         </w:rPr>
         <w:t xml:space="preserve"> </w:t>
       </w:r>
-      <w:proofErr w:type="spellStart"/>
       <w:r>
         <w:rPr>
           <w:b/>
@@ -1088,7 +953,6 @@
         </w:rPr>
         <w:t>e.g</w:t>
       </w:r>
-      <w:proofErr w:type="spellEnd"/>
       <w:r>
         <w:rPr>
           <w:sz w:val="24"/>
@@ -1246,6 +1110,55 @@
         </w:rPr>
         <w:t xml:space="preserve"> for female</w:t>
       </w:r>
+    </w:p>
+    <w:p>
+      <w:pPr>
+        <w:pStyle w:val="ListParagraph"/>
+        <w:numPr>
+          <w:ilvl w:val="0"/>
+          <w:numId w:val="6"/>
+        </w:numPr>
+        <w:rPr>
+          <w:sz w:val="24"/>
+          <w:szCs w:val="24"/>
+        </w:rPr>
+      </w:pPr>
+      <w:r>
+        <w:rPr>
+          <w:sz w:val="24"/>
+          <w:szCs w:val="24"/>
+        </w:rPr>
+        <w:t>Duration of crying in minutes (check for values &gt;30 and not 88/99)</w:t>
+      </w:r>
+      <w:r>
+        <w:rPr>
+          <w:sz w:val="24"/>
+          <w:szCs w:val="24"/>
+        </w:rPr>
+        <w:t xml:space="preserve">-  remove 88/99 before </w:t>
+      </w:r>
+      <w:r>
+        <w:rPr>
+          <w:sz w:val="24"/>
+          <w:szCs w:val="24"/>
+        </w:rPr>
+        <w:t>analyzing COD</w:t>
+      </w:r>
+      <w:bookmarkStart w:id="0" w:name="_GoBack"/>
+      <w:bookmarkEnd w:id="0"/>
+    </w:p>
+    <w:p>
+      <w:pPr>
+        <w:pStyle w:val="ListParagraph"/>
+        <w:numPr>
+          <w:ilvl w:val="0"/>
+          <w:numId w:val="6"/>
+        </w:numPr>
+        <w:rPr>
+          <w:sz w:val="24"/>
+          <w:szCs w:val="24"/>
+        </w:rPr>
+      </w:pPr>
     </w:p>
     <w:p>
       <w:pPr>
@@ -1285,23 +1198,7 @@
           <w:rFonts w:ascii="LMSans10-Regular" w:hAnsi="LMSans10-Regular" w:cs="LMSans10-Regular"/>
           <w:color w:val="000000"/>
         </w:rPr>
-        <w:t xml:space="preserve">need to </w:t>
-      </w:r>
-      <w:proofErr w:type="gramStart"/>
-      <w:r>
-        <w:rPr>
-          <w:rFonts w:ascii="LMSans10-Regular" w:hAnsi="LMSans10-Regular" w:cs="LMSans10-Regular"/>
-          <w:color w:val="000000"/>
-        </w:rPr>
-        <w:t>be made</w:t>
-      </w:r>
-      <w:proofErr w:type="gramEnd"/>
-      <w:r>
-        <w:rPr>
-          <w:rFonts w:ascii="LMSans10-Regular" w:hAnsi="LMSans10-Regular" w:cs="LMSans10-Regular"/>
-          <w:color w:val="000000"/>
-        </w:rPr>
-        <w:t>.</w:t>
+        <w:t>need to be made.</w:t>
       </w:r>
     </w:p>
     <w:p>
@@ -1422,23 +1319,7 @@
           <w:rFonts w:ascii="LMSans10-Regular" w:hAnsi="LMSans10-Regular" w:cs="LMSans10-Regular"/>
           <w:color w:val="000000"/>
         </w:rPr>
-        <w:t xml:space="preserve">This process </w:t>
-      </w:r>
-      <w:proofErr w:type="spellStart"/>
-      <w:r>
-        <w:rPr>
-          <w:rFonts w:ascii="LMSans10-Regular" w:hAnsi="LMSans10-Regular" w:cs="LMSans10-Regular"/>
-          <w:color w:val="000000"/>
-        </w:rPr>
-        <w:t>invloves</w:t>
-      </w:r>
-      <w:proofErr w:type="spellEnd"/>
-      <w:r>
-        <w:rPr>
-          <w:rFonts w:ascii="LMSans10-Regular" w:hAnsi="LMSans10-Regular" w:cs="LMSans10-Regular"/>
-          <w:color w:val="000000"/>
-        </w:rPr>
-        <w:t xml:space="preserve"> 3 steps. . .</w:t>
+        <w:t>This process invloves 3 steps. . .</w:t>
       </w:r>
     </w:p>
     <w:p>
@@ -1455,7 +1336,6 @@
           <w:szCs w:val="20"/>
         </w:rPr>
       </w:pPr>
-      <w:bookmarkStart w:id="0" w:name="_GoBack"/>
       <w:r>
         <w:rPr>
           <w:rFonts w:ascii="LMSans10-Regular" w:hAnsi="LMSans10-Regular" w:cs="LMSans10-Regular"/>
@@ -1584,7 +1464,6 @@
         <w:t>to assign new values</w:t>
       </w:r>
     </w:p>
-    <w:bookmarkEnd w:id="0"/>
     <w:p>
       <w:pPr>
         <w:rPr>
@@ -1659,23 +1538,7 @@
           <w:sz w:val="24"/>
           <w:szCs w:val="24"/>
         </w:rPr>
-        <w:t xml:space="preserve">Data quality checks and data cleaning </w:t>
-      </w:r>
-      <w:proofErr w:type="gramStart"/>
-      <w:r>
-        <w:rPr>
-          <w:sz w:val="24"/>
-          <w:szCs w:val="24"/>
-        </w:rPr>
-        <w:t>can be done</w:t>
-      </w:r>
-      <w:proofErr w:type="gramEnd"/>
-      <w:r>
-        <w:rPr>
-          <w:sz w:val="24"/>
-          <w:szCs w:val="24"/>
-        </w:rPr>
-        <w:t xml:space="preserve"> using various tools that allow interaction with data. The commonly used tools that are open source and free include R-studio, Python</w:t>
+        <w:t>Data quality checks and data cleaning can be done using various tools that allow interaction with data. The commonly used tools that are open source and free include R-studio, Python</w:t>
       </w:r>
       <w:r>
         <w:rPr>
@@ -1704,55 +1567,7 @@
           <w:sz w:val="24"/>
           <w:szCs w:val="24"/>
         </w:rPr>
-        <w:t xml:space="preserve">After these checks, then the data will be ready for analysis </w:t>
-      </w:r>
-      <w:proofErr w:type="gramStart"/>
-      <w:r>
-        <w:rPr>
-          <w:sz w:val="24"/>
-          <w:szCs w:val="24"/>
-        </w:rPr>
-        <w:t>and also</w:t>
-      </w:r>
-      <w:proofErr w:type="gramEnd"/>
-      <w:r>
-        <w:rPr>
-          <w:sz w:val="24"/>
-          <w:szCs w:val="24"/>
-        </w:rPr>
-        <w:t xml:space="preserve"> to run Cause of death assignment algorithm on them (InterVA4, InterVA5, </w:t>
-      </w:r>
-      <w:proofErr w:type="spellStart"/>
-      <w:r>
-        <w:rPr>
-          <w:sz w:val="24"/>
-          <w:szCs w:val="24"/>
-        </w:rPr>
-        <w:t>InsicoVA</w:t>
-      </w:r>
-      <w:proofErr w:type="spellEnd"/>
-      <w:r>
-        <w:rPr>
-          <w:sz w:val="24"/>
-          <w:szCs w:val="24"/>
-        </w:rPr>
-        <w:t xml:space="preserve">, </w:t>
-      </w:r>
-      <w:proofErr w:type="spellStart"/>
-      <w:r>
-        <w:rPr>
-          <w:sz w:val="24"/>
-          <w:szCs w:val="24"/>
-        </w:rPr>
-        <w:t>Tarriff</w:t>
-      </w:r>
-      <w:proofErr w:type="spellEnd"/>
-      <w:r>
-        <w:rPr>
-          <w:sz w:val="24"/>
-          <w:szCs w:val="24"/>
-        </w:rPr>
-        <w:t>).</w:t>
+        <w:t>After these checks, then the data will be ready for analysis and also to run Cause of death assignment algorithm on them (InterVA4, InterVA5, InsicoVA, Tarriff).</w:t>
       </w:r>
     </w:p>
     <w:sectPr>
@@ -1766,7 +1581,7 @@
 </file>
 
 <file path=word/numbering.xml><?xml version="1.0" encoding="utf-8"?>
-<w:numbering xmlns:wpc="http://schemas.microsoft.com/office/word/2010/wordprocessingCanvas" xmlns:cx="http://schemas.microsoft.com/office/drawing/2014/chartex" xmlns:mc="http://schemas.openxmlformats.org/markup-compatibility/2006" xmlns:o="urn:schemas-microsoft-com:office:office" xmlns:r="http://schemas.openxmlformats.org/officeDocument/2006/relationships" xmlns:m="http://schemas.openxmlformats.org/officeDocument/2006/math" xmlns:v="urn:schemas-microsoft-com:vml" xmlns:wp14="http://schemas.microsoft.com/office/word/2010/wordprocessingDrawing" xmlns:wp="http://schemas.openxmlformats.org/drawingml/2006/wordprocessingDrawing" xmlns:w10="urn:schemas-microsoft-com:office:word" xmlns:w="http://schemas.openxmlformats.org/wordprocessingml/2006/main" xmlns:w14="http://schemas.microsoft.com/office/word/2010/wordml" xmlns:w15="http://schemas.microsoft.com/office/word/2012/wordml" xmlns:w16se="http://schemas.microsoft.com/office/word/2015/wordml/symex" xmlns:wpg="http://schemas.microsoft.com/office/word/2010/wordprocessingGroup" xmlns:wpi="http://schemas.microsoft.com/office/word/2010/wordprocessingInk" xmlns:wne="http://schemas.microsoft.com/office/word/2006/wordml" xmlns:wps="http://schemas.microsoft.com/office/word/2010/wordprocessingShape" mc:Ignorable="w14 w15 w16se wp14">
+<w:numbering xmlns:wpc="http://schemas.microsoft.com/office/word/2010/wordprocessingCanvas" xmlns:cx="http://schemas.microsoft.com/office/drawing/2014/chartex" xmlns:cx1="http://schemas.microsoft.com/office/drawing/2015/9/8/chartex" xmlns:mc="http://schemas.openxmlformats.org/markup-compatibility/2006" xmlns:o="urn:schemas-microsoft-com:office:office" xmlns:r="http://schemas.openxmlformats.org/officeDocument/2006/relationships" xmlns:m="http://schemas.openxmlformats.org/officeDocument/2006/math" xmlns:v="urn:schemas-microsoft-com:vml" xmlns:wp14="http://schemas.microsoft.com/office/word/2010/wordprocessingDrawing" xmlns:wp="http://schemas.openxmlformats.org/drawingml/2006/wordprocessingDrawing" xmlns:w10="urn:schemas-microsoft-com:office:word" xmlns:w="http://schemas.openxmlformats.org/wordprocessingml/2006/main" xmlns:w14="http://schemas.microsoft.com/office/word/2010/wordml" xmlns:w15="http://schemas.microsoft.com/office/word/2012/wordml" xmlns:w16se="http://schemas.microsoft.com/office/word/2015/wordml/symex" xmlns:wpg="http://schemas.microsoft.com/office/word/2010/wordprocessingGroup" xmlns:wpi="http://schemas.microsoft.com/office/word/2010/wordprocessingInk" xmlns:wne="http://schemas.microsoft.com/office/word/2006/wordml" xmlns:wps="http://schemas.microsoft.com/office/word/2010/wordprocessingShape" mc:Ignorable="w14 w15 w16se wp14">
   <w:abstractNum w:abstractNumId="0" w15:restartNumberingAfterBreak="0">
     <w:nsid w:val="0D791654"/>
     <w:multiLevelType w:val="hybridMultilevel"/>

</xml_diff>